<commit_message>
desarrollo del tema y conclusión
</commit_message>
<xml_diff>
--- a/Ensayo 1.docx
+++ b/Ensayo 1.docx
@@ -162,6 +162,18 @@
     <w:p>
       <w:pPr>
         <w:pStyle w:val="Sinespaciado"/>
+        <w:rPr>
+          <w:rFonts w:ascii="Times New Roman" w:hAnsi="Times New Roman" w:cs="Times New Roman"/>
+          <w:b/>
+          <w:bCs/>
+          <w:sz w:val="24"/>
+          <w:szCs w:val="24"/>
+        </w:rPr>
+      </w:pPr>
+    </w:p>
+    <w:p>
+      <w:pPr>
+        <w:pStyle w:val="Sinespaciado"/>
         <w:numPr>
           <w:ilvl w:val="0"/>
           <w:numId w:val="1"/>
@@ -187,6 +199,50 @@
     <w:p>
       <w:pPr>
         <w:pStyle w:val="Sinespaciado"/>
+        <w:rPr>
+          <w:rFonts w:ascii="Times New Roman" w:hAnsi="Times New Roman" w:cs="Times New Roman"/>
+          <w:sz w:val="24"/>
+          <w:szCs w:val="24"/>
+        </w:rPr>
+      </w:pPr>
+      <w:r>
+        <w:rPr>
+          <w:rFonts w:ascii="Times New Roman" w:hAnsi="Times New Roman" w:cs="Times New Roman"/>
+          <w:sz w:val="24"/>
+          <w:szCs w:val="24"/>
+        </w:rPr>
+        <w:t>Sistemas, Información</w:t>
+      </w:r>
+      <w:r>
+        <w:rPr>
+          <w:rFonts w:ascii="Times New Roman" w:hAnsi="Times New Roman" w:cs="Times New Roman"/>
+          <w:sz w:val="24"/>
+          <w:szCs w:val="24"/>
+        </w:rPr>
+        <w:t>, Procesos, Administración</w:t>
+      </w:r>
+      <w:r>
+        <w:rPr>
+          <w:rFonts w:ascii="Times New Roman" w:hAnsi="Times New Roman" w:cs="Times New Roman"/>
+          <w:sz w:val="24"/>
+          <w:szCs w:val="24"/>
+        </w:rPr>
+        <w:t>, Organización.</w:t>
+      </w:r>
+    </w:p>
+    <w:p>
+      <w:pPr>
+        <w:pStyle w:val="Sinespaciado"/>
+        <w:rPr>
+          <w:rFonts w:ascii="Times New Roman" w:hAnsi="Times New Roman" w:cs="Times New Roman"/>
+          <w:sz w:val="24"/>
+          <w:szCs w:val="24"/>
+        </w:rPr>
+      </w:pPr>
+    </w:p>
+    <w:p>
+      <w:pPr>
+        <w:pStyle w:val="Sinespaciado"/>
         <w:numPr>
           <w:ilvl w:val="0"/>
           <w:numId w:val="1"/>
@@ -214,6 +270,1222 @@
     <w:p>
       <w:pPr>
         <w:pStyle w:val="Sinespaciado"/>
+        <w:jc w:val="both"/>
+        <w:rPr>
+          <w:rFonts w:ascii="Times New Roman" w:hAnsi="Times New Roman" w:cs="Times New Roman"/>
+          <w:sz w:val="24"/>
+          <w:szCs w:val="24"/>
+        </w:rPr>
+      </w:pPr>
+      <w:r>
+        <w:rPr>
+          <w:rFonts w:ascii="Times New Roman" w:hAnsi="Times New Roman" w:cs="Times New Roman"/>
+          <w:b/>
+          <w:bCs/>
+          <w:sz w:val="24"/>
+          <w:szCs w:val="24"/>
+        </w:rPr>
+        <w:t>¿Qué es?</w:t>
+      </w:r>
+      <w:r>
+        <w:rPr>
+          <w:rFonts w:ascii="Times New Roman" w:hAnsi="Times New Roman" w:cs="Times New Roman"/>
+          <w:sz w:val="24"/>
+          <w:szCs w:val="24"/>
+        </w:rPr>
+        <w:t xml:space="preserve"> Los sistemas de información es un tema que ha estado presente a lo largo del tiempo dándonos a conocer que es de suma importancia debido a que por medio de este podemos ir recabando información que puede ser muy útil a la hora de poder implementarlo en un negocio, claro ejemplo tenemos el de los gigantes de San Francisco que utilizaron esta tecnología para poder analizar el rendimiento de sus jugadores </w:t>
+      </w:r>
+      <w:r>
+        <w:rPr>
+          <w:rFonts w:ascii="Times New Roman" w:hAnsi="Times New Roman" w:cs="Times New Roman"/>
+          <w:sz w:val="24"/>
+          <w:szCs w:val="24"/>
+        </w:rPr>
+        <w:t xml:space="preserve">y por medio de las estadísticas que ofrecía el sistema </w:t>
+      </w:r>
+      <w:r>
+        <w:rPr>
+          <w:rFonts w:ascii="Times New Roman" w:hAnsi="Times New Roman" w:cs="Times New Roman"/>
+          <w:sz w:val="24"/>
+          <w:szCs w:val="24"/>
+        </w:rPr>
+        <w:t xml:space="preserve"> </w:t>
+      </w:r>
+      <w:r>
+        <w:rPr>
+          <w:rFonts w:ascii="Times New Roman" w:hAnsi="Times New Roman" w:cs="Times New Roman"/>
+          <w:sz w:val="24"/>
+          <w:szCs w:val="24"/>
+        </w:rPr>
+        <w:t xml:space="preserve">mejorar su táctica </w:t>
+      </w:r>
+      <w:r>
+        <w:rPr>
+          <w:rFonts w:ascii="Times New Roman" w:hAnsi="Times New Roman" w:cs="Times New Roman"/>
+          <w:sz w:val="24"/>
+          <w:szCs w:val="24"/>
+        </w:rPr>
+        <w:t>dentro del campo del juego</w:t>
+      </w:r>
+      <w:r>
+        <w:rPr>
+          <w:rFonts w:ascii="Times New Roman" w:hAnsi="Times New Roman" w:cs="Times New Roman"/>
+          <w:sz w:val="24"/>
+          <w:szCs w:val="24"/>
+        </w:rPr>
+        <w:t>, además de la forma en como lo utilizaron para evaluar el mercado con respecto a sus aficionados para así poder establecer los precios de sus boletos como también su social media, esto lo lograron utilizando la tecnología inalámbrica con tal de mejorar la experiencia de sus aficionados.</w:t>
+      </w:r>
+    </w:p>
+    <w:p>
+      <w:pPr>
+        <w:pStyle w:val="Sinespaciado"/>
+        <w:jc w:val="both"/>
+        <w:rPr>
+          <w:rFonts w:ascii="Times New Roman" w:hAnsi="Times New Roman" w:cs="Times New Roman"/>
+          <w:sz w:val="24"/>
+          <w:szCs w:val="24"/>
+        </w:rPr>
+      </w:pPr>
+    </w:p>
+    <w:p>
+      <w:pPr>
+        <w:pStyle w:val="Sinespaciado"/>
+        <w:jc w:val="both"/>
+        <w:rPr>
+          <w:rFonts w:ascii="Times New Roman" w:hAnsi="Times New Roman" w:cs="Times New Roman"/>
+          <w:sz w:val="24"/>
+          <w:szCs w:val="24"/>
+        </w:rPr>
+      </w:pPr>
+      <w:r>
+        <w:rPr>
+          <w:rFonts w:ascii="Times New Roman" w:hAnsi="Times New Roman" w:cs="Times New Roman"/>
+          <w:b/>
+          <w:bCs/>
+          <w:sz w:val="24"/>
+          <w:szCs w:val="24"/>
+        </w:rPr>
+        <w:t xml:space="preserve">¿Qué tan esencial resulta en la administración de un negocio? </w:t>
+      </w:r>
+      <w:r>
+        <w:rPr>
+          <w:rFonts w:ascii="Times New Roman" w:hAnsi="Times New Roman" w:cs="Times New Roman"/>
+          <w:sz w:val="24"/>
+          <w:szCs w:val="24"/>
+        </w:rPr>
+        <w:t>Hoy en día muchas empresas están utilizando los sistemas de información, debido a que de esta manera pueden llegar a tomar decisiones importantes que hagan que dichas empresas sobresalgan de otras, tomando una mejor posición con respecto a sus competencias, pero</w:t>
+      </w:r>
+      <w:r>
+        <w:rPr>
+          <w:rFonts w:ascii="Times New Roman" w:hAnsi="Times New Roman" w:cs="Times New Roman"/>
+          <w:sz w:val="24"/>
+          <w:szCs w:val="24"/>
+        </w:rPr>
+        <w:t xml:space="preserve"> para resulte de la mejor manera hay que saber cuando tomar una decisión inteligente para así poder invertir el dinero de la mejor manera en la tecnología y sistemas de información.</w:t>
+      </w:r>
+    </w:p>
+    <w:p>
+      <w:pPr>
+        <w:pStyle w:val="Sinespaciado"/>
+        <w:jc w:val="both"/>
+        <w:rPr>
+          <w:rFonts w:ascii="Times New Roman" w:hAnsi="Times New Roman" w:cs="Times New Roman"/>
+          <w:sz w:val="24"/>
+          <w:szCs w:val="24"/>
+        </w:rPr>
+      </w:pPr>
+    </w:p>
+    <w:p>
+      <w:pPr>
+        <w:pStyle w:val="Sinespaciado"/>
+        <w:jc w:val="both"/>
+        <w:rPr>
+          <w:rFonts w:ascii="Times New Roman" w:hAnsi="Times New Roman" w:cs="Times New Roman"/>
+          <w:sz w:val="24"/>
+          <w:szCs w:val="24"/>
+        </w:rPr>
+      </w:pPr>
+      <w:r>
+        <w:rPr>
+          <w:rFonts w:ascii="Times New Roman" w:hAnsi="Times New Roman" w:cs="Times New Roman"/>
+          <w:sz w:val="24"/>
+          <w:szCs w:val="24"/>
+        </w:rPr>
+        <w:t>Por eso es que los sistemas de información se pueden ver como un apoyo extra que hace que los gerentes tomen decisiones inteligentes para la organización en la que estén trabajando, esto se vera reflejado en las relaciones que se tengan con los clientes y usuarios, o la planeación de diferentes escenarios de negocios, por eso los gerentes utilizan las tecnologías sociales como son Facebook, twitter, Instagram entre otras, porque aquí vemos el comportamiento que tendrán los usuarios y la manera en como cambia el punto de perspectiva que ellos tengan</w:t>
+      </w:r>
+      <w:r>
+        <w:rPr>
+          <w:rFonts w:ascii="Times New Roman" w:hAnsi="Times New Roman" w:cs="Times New Roman"/>
+          <w:sz w:val="24"/>
+          <w:szCs w:val="24"/>
+        </w:rPr>
+        <w:t>, todo esto se ha ido logrando gracias a la computación en la nube y las plataformas digitales móviles, donde los empleados no tiene que están dentro de la empresa sino que ahora lo pueden hacer desde la comodidad de su casa gracias al trabajo remoto, haciendo que estas empresas dependan más de como funcione el mercado que en sus empleados con tal de generar más valor y así poder tomar decisiones inteligentes.</w:t>
+      </w:r>
+    </w:p>
+    <w:p>
+      <w:pPr>
+        <w:pStyle w:val="Sinespaciado"/>
+        <w:jc w:val="both"/>
+        <w:rPr>
+          <w:rFonts w:ascii="Times New Roman" w:hAnsi="Times New Roman" w:cs="Times New Roman"/>
+          <w:sz w:val="24"/>
+          <w:szCs w:val="24"/>
+        </w:rPr>
+      </w:pPr>
+    </w:p>
+    <w:p>
+      <w:pPr>
+        <w:pStyle w:val="Sinespaciado"/>
+        <w:jc w:val="both"/>
+        <w:rPr>
+          <w:rFonts w:ascii="Times New Roman" w:hAnsi="Times New Roman" w:cs="Times New Roman"/>
+          <w:sz w:val="24"/>
+          <w:szCs w:val="24"/>
+        </w:rPr>
+      </w:pPr>
+      <w:r>
+        <w:rPr>
+          <w:rFonts w:ascii="Times New Roman" w:hAnsi="Times New Roman" w:cs="Times New Roman"/>
+          <w:b/>
+          <w:bCs/>
+          <w:sz w:val="24"/>
+          <w:szCs w:val="24"/>
+        </w:rPr>
+        <w:t xml:space="preserve">Globalización con respecto a los sistemas de información gerencial, </w:t>
+      </w:r>
+      <w:r>
+        <w:rPr>
+          <w:rFonts w:ascii="Times New Roman" w:hAnsi="Times New Roman" w:cs="Times New Roman"/>
+          <w:sz w:val="24"/>
+          <w:szCs w:val="24"/>
+        </w:rPr>
+        <w:t xml:space="preserve">estas resultan ser herramientas que toda empresa utiliza para manejar esta complejidad, donde estos sistemas van a estar diseñados para recopilar, procesar, almacenar y distribuir toda información que se relevante para </w:t>
+      </w:r>
+      <w:r>
+        <w:rPr>
+          <w:rFonts w:ascii="Times New Roman" w:hAnsi="Times New Roman" w:cs="Times New Roman"/>
+          <w:sz w:val="24"/>
+          <w:szCs w:val="24"/>
+        </w:rPr>
+        <w:t>las tomas</w:t>
+      </w:r>
+      <w:r>
+        <w:rPr>
+          <w:rFonts w:ascii="Times New Roman" w:hAnsi="Times New Roman" w:cs="Times New Roman"/>
+          <w:sz w:val="24"/>
+          <w:szCs w:val="24"/>
+        </w:rPr>
+        <w:t xml:space="preserve"> de decisiones empresariales, y así mejorar el desempeño que tendrán en el mercado global que </w:t>
+      </w:r>
+      <w:r>
+        <w:rPr>
+          <w:rFonts w:ascii="Times New Roman" w:hAnsi="Times New Roman" w:cs="Times New Roman"/>
+          <w:sz w:val="24"/>
+          <w:szCs w:val="24"/>
+        </w:rPr>
+        <w:t>hoy en día</w:t>
+      </w:r>
+      <w:r>
+        <w:rPr>
+          <w:rFonts w:ascii="Times New Roman" w:hAnsi="Times New Roman" w:cs="Times New Roman"/>
+          <w:sz w:val="24"/>
+          <w:szCs w:val="24"/>
+        </w:rPr>
+        <w:t xml:space="preserve"> resulta ser altamente competitivo entre las empresas</w:t>
+      </w:r>
+      <w:r>
+        <w:rPr>
+          <w:rFonts w:ascii="Times New Roman" w:hAnsi="Times New Roman" w:cs="Times New Roman"/>
+          <w:sz w:val="24"/>
+          <w:szCs w:val="24"/>
+        </w:rPr>
+        <w:t>.</w:t>
+      </w:r>
+    </w:p>
+    <w:p>
+      <w:pPr>
+        <w:pStyle w:val="Sinespaciado"/>
+        <w:jc w:val="both"/>
+        <w:rPr>
+          <w:rFonts w:ascii="Times New Roman" w:hAnsi="Times New Roman" w:cs="Times New Roman"/>
+          <w:sz w:val="24"/>
+          <w:szCs w:val="24"/>
+        </w:rPr>
+      </w:pPr>
+    </w:p>
+    <w:p>
+      <w:pPr>
+        <w:pStyle w:val="Sinespaciado"/>
+        <w:jc w:val="both"/>
+        <w:rPr>
+          <w:rFonts w:ascii="Times New Roman" w:hAnsi="Times New Roman" w:cs="Times New Roman"/>
+          <w:sz w:val="24"/>
+          <w:szCs w:val="24"/>
+        </w:rPr>
+      </w:pPr>
+      <w:r>
+        <w:rPr>
+          <w:rFonts w:ascii="Times New Roman" w:hAnsi="Times New Roman" w:cs="Times New Roman"/>
+          <w:b/>
+          <w:bCs/>
+          <w:sz w:val="24"/>
+          <w:szCs w:val="24"/>
+        </w:rPr>
+        <w:lastRenderedPageBreak/>
+        <w:t>Los activos complementarios</w:t>
+      </w:r>
+      <w:r>
+        <w:rPr>
+          <w:rFonts w:ascii="Times New Roman" w:hAnsi="Times New Roman" w:cs="Times New Roman"/>
+          <w:b/>
+          <w:bCs/>
+          <w:sz w:val="24"/>
+          <w:szCs w:val="24"/>
+        </w:rPr>
+        <w:t>,</w:t>
+      </w:r>
+      <w:r>
+        <w:rPr>
+          <w:rFonts w:ascii="Times New Roman" w:hAnsi="Times New Roman" w:cs="Times New Roman"/>
+          <w:sz w:val="24"/>
+          <w:szCs w:val="24"/>
+        </w:rPr>
+        <w:t xml:space="preserve"> son elementos</w:t>
+      </w:r>
+      <w:r>
+        <w:rPr>
+          <w:rFonts w:ascii="Times New Roman" w:hAnsi="Times New Roman" w:cs="Times New Roman"/>
+          <w:sz w:val="24"/>
+          <w:szCs w:val="24"/>
+        </w:rPr>
+        <w:t xml:space="preserve"> esenciales ya</w:t>
+      </w:r>
+      <w:r>
+        <w:rPr>
+          <w:rFonts w:ascii="Times New Roman" w:hAnsi="Times New Roman" w:cs="Times New Roman"/>
+          <w:sz w:val="24"/>
+          <w:szCs w:val="24"/>
+        </w:rPr>
+        <w:t xml:space="preserve"> que se utilizan en combinación con un </w:t>
+      </w:r>
+      <w:r>
+        <w:rPr>
+          <w:rFonts w:ascii="Times New Roman" w:hAnsi="Times New Roman" w:cs="Times New Roman"/>
+          <w:sz w:val="24"/>
+          <w:szCs w:val="24"/>
+        </w:rPr>
+        <w:t>Sistema de información</w:t>
+      </w:r>
+      <w:r>
+        <w:rPr>
+          <w:rFonts w:ascii="Times New Roman" w:hAnsi="Times New Roman" w:cs="Times New Roman"/>
+          <w:sz w:val="24"/>
+          <w:szCs w:val="24"/>
+        </w:rPr>
+        <w:t xml:space="preserve"> para maximizar su valor para la organización. Estos pueden incluir la capacitación del personal, la cultura de la organización, la infraestructura de telecomunicaciones, la calidad de los datos y la capacidad de investigación y desarrollo</w:t>
+      </w:r>
+      <w:r>
+        <w:rPr>
+          <w:rFonts w:ascii="Times New Roman" w:hAnsi="Times New Roman" w:cs="Times New Roman"/>
+          <w:sz w:val="24"/>
+          <w:szCs w:val="24"/>
+        </w:rPr>
+        <w:t xml:space="preserve"> esto porque esta misma siempre va a requerir lo que es una retroalimentación, con tal de ayudar a evaluar o corregir</w:t>
+      </w:r>
+      <w:r>
+        <w:rPr>
+          <w:rFonts w:ascii="Times New Roman" w:hAnsi="Times New Roman" w:cs="Times New Roman"/>
+          <w:sz w:val="24"/>
+          <w:szCs w:val="24"/>
+        </w:rPr>
+        <w:t>. La combinación correcta de activos complementarios puede ayudar a asegurar que un S</w:t>
+      </w:r>
+      <w:r>
+        <w:rPr>
+          <w:rFonts w:ascii="Times New Roman" w:hAnsi="Times New Roman" w:cs="Times New Roman"/>
+          <w:sz w:val="24"/>
+          <w:szCs w:val="24"/>
+        </w:rPr>
+        <w:t xml:space="preserve">istema de </w:t>
+      </w:r>
+      <w:r>
+        <w:rPr>
+          <w:rFonts w:ascii="Times New Roman" w:hAnsi="Times New Roman" w:cs="Times New Roman"/>
+          <w:sz w:val="24"/>
+          <w:szCs w:val="24"/>
+        </w:rPr>
+        <w:t>I</w:t>
+      </w:r>
+      <w:r>
+        <w:rPr>
+          <w:rFonts w:ascii="Times New Roman" w:hAnsi="Times New Roman" w:cs="Times New Roman"/>
+          <w:sz w:val="24"/>
+          <w:szCs w:val="24"/>
+        </w:rPr>
+        <w:t>nformación nos</w:t>
+      </w:r>
+      <w:r>
+        <w:rPr>
+          <w:rFonts w:ascii="Times New Roman" w:hAnsi="Times New Roman" w:cs="Times New Roman"/>
+          <w:sz w:val="24"/>
+          <w:szCs w:val="24"/>
+        </w:rPr>
+        <w:t xml:space="preserve"> proporcione un valor genuino para la organización.</w:t>
+      </w:r>
+    </w:p>
+    <w:p>
+      <w:pPr>
+        <w:pStyle w:val="Sinespaciado"/>
+        <w:jc w:val="both"/>
+        <w:rPr>
+          <w:rFonts w:ascii="Times New Roman" w:hAnsi="Times New Roman" w:cs="Times New Roman"/>
+          <w:sz w:val="24"/>
+          <w:szCs w:val="24"/>
+        </w:rPr>
+      </w:pPr>
+    </w:p>
+    <w:p>
+      <w:pPr>
+        <w:pStyle w:val="Sinespaciado"/>
+        <w:jc w:val="both"/>
+        <w:rPr>
+          <w:rFonts w:ascii="Times New Roman" w:hAnsi="Times New Roman" w:cs="Times New Roman"/>
+          <w:sz w:val="24"/>
+          <w:szCs w:val="24"/>
+        </w:rPr>
+      </w:pPr>
+      <w:r>
+        <w:rPr>
+          <w:rFonts w:ascii="Times New Roman" w:hAnsi="Times New Roman" w:cs="Times New Roman"/>
+          <w:b/>
+          <w:bCs/>
+          <w:sz w:val="24"/>
+          <w:szCs w:val="24"/>
+        </w:rPr>
+        <w:t>Los procesos de negocios</w:t>
+      </w:r>
+      <w:r>
+        <w:rPr>
+          <w:rFonts w:ascii="Times New Roman" w:hAnsi="Times New Roman" w:cs="Times New Roman"/>
+          <w:b/>
+          <w:bCs/>
+          <w:sz w:val="24"/>
+          <w:szCs w:val="24"/>
+        </w:rPr>
+        <w:t>,</w:t>
+      </w:r>
+      <w:r>
+        <w:rPr>
+          <w:rFonts w:ascii="Times New Roman" w:hAnsi="Times New Roman" w:cs="Times New Roman"/>
+          <w:sz w:val="24"/>
+          <w:szCs w:val="24"/>
+        </w:rPr>
+        <w:t xml:space="preserve"> </w:t>
+      </w:r>
+      <w:r>
+        <w:rPr>
+          <w:rFonts w:ascii="Times New Roman" w:hAnsi="Times New Roman" w:cs="Times New Roman"/>
+          <w:sz w:val="24"/>
+          <w:szCs w:val="24"/>
+        </w:rPr>
+        <w:t>los podemos ver como una serie</w:t>
+      </w:r>
+      <w:r>
+        <w:rPr>
+          <w:rFonts w:ascii="Times New Roman" w:hAnsi="Times New Roman" w:cs="Times New Roman"/>
+          <w:sz w:val="24"/>
+          <w:szCs w:val="24"/>
+        </w:rPr>
+        <w:t xml:space="preserve"> de actividades interconectadas que se </w:t>
+      </w:r>
+      <w:r>
+        <w:rPr>
+          <w:rFonts w:ascii="Times New Roman" w:hAnsi="Times New Roman" w:cs="Times New Roman"/>
+          <w:sz w:val="24"/>
+          <w:szCs w:val="24"/>
+        </w:rPr>
+        <w:t xml:space="preserve">pueden </w:t>
+      </w:r>
+      <w:r>
+        <w:rPr>
+          <w:rFonts w:ascii="Times New Roman" w:hAnsi="Times New Roman" w:cs="Times New Roman"/>
+          <w:sz w:val="24"/>
+          <w:szCs w:val="24"/>
+        </w:rPr>
+        <w:t>lleva</w:t>
+      </w:r>
+      <w:r>
+        <w:rPr>
+          <w:rFonts w:ascii="Times New Roman" w:hAnsi="Times New Roman" w:cs="Times New Roman"/>
+          <w:sz w:val="24"/>
+          <w:szCs w:val="24"/>
+        </w:rPr>
+        <w:t>r</w:t>
+      </w:r>
+      <w:r>
+        <w:rPr>
+          <w:rFonts w:ascii="Times New Roman" w:hAnsi="Times New Roman" w:cs="Times New Roman"/>
+          <w:sz w:val="24"/>
+          <w:szCs w:val="24"/>
+        </w:rPr>
+        <w:t xml:space="preserve"> a cabo en una empresa con el objetivo de producir </w:t>
+      </w:r>
+      <w:r>
+        <w:rPr>
+          <w:rFonts w:ascii="Times New Roman" w:hAnsi="Times New Roman" w:cs="Times New Roman"/>
+          <w:sz w:val="24"/>
+          <w:szCs w:val="24"/>
+        </w:rPr>
+        <w:t xml:space="preserve">principal de lo que puede ser </w:t>
+      </w:r>
+      <w:r>
+        <w:rPr>
+          <w:rFonts w:ascii="Times New Roman" w:hAnsi="Times New Roman" w:cs="Times New Roman"/>
+          <w:sz w:val="24"/>
+          <w:szCs w:val="24"/>
+        </w:rPr>
+        <w:t xml:space="preserve">un producto o servicio </w:t>
+      </w:r>
+      <w:r>
+        <w:rPr>
+          <w:rFonts w:ascii="Times New Roman" w:hAnsi="Times New Roman" w:cs="Times New Roman"/>
+          <w:sz w:val="24"/>
+          <w:szCs w:val="24"/>
+        </w:rPr>
+        <w:t>con tal de</w:t>
+      </w:r>
+      <w:r>
+        <w:rPr>
+          <w:rFonts w:ascii="Times New Roman" w:hAnsi="Times New Roman" w:cs="Times New Roman"/>
+          <w:sz w:val="24"/>
+          <w:szCs w:val="24"/>
+        </w:rPr>
+        <w:t xml:space="preserve"> satisfacer una necesidad</w:t>
+      </w:r>
+      <w:r>
+        <w:rPr>
+          <w:rFonts w:ascii="Times New Roman" w:hAnsi="Times New Roman" w:cs="Times New Roman"/>
+          <w:sz w:val="24"/>
+          <w:szCs w:val="24"/>
+        </w:rPr>
+        <w:t xml:space="preserve"> especifica</w:t>
+      </w:r>
+      <w:r>
+        <w:rPr>
+          <w:rFonts w:ascii="Times New Roman" w:hAnsi="Times New Roman" w:cs="Times New Roman"/>
+          <w:sz w:val="24"/>
+          <w:szCs w:val="24"/>
+        </w:rPr>
+        <w:t xml:space="preserve"> del mercado. Estos procesos pueden ser manuales o automatizados y están diseñados para lograr los objetivos estratégicos de la empresa, aumentar la eficiencia y mejorar la calidad.</w:t>
+      </w:r>
+      <w:r>
+        <w:rPr>
+          <w:rFonts w:ascii="Times New Roman" w:hAnsi="Times New Roman" w:cs="Times New Roman"/>
+          <w:sz w:val="24"/>
+          <w:szCs w:val="24"/>
+        </w:rPr>
+        <w:t xml:space="preserve"> Donde e</w:t>
+      </w:r>
+      <w:r>
+        <w:rPr>
+          <w:rFonts w:ascii="Times New Roman" w:hAnsi="Times New Roman" w:cs="Times New Roman"/>
+          <w:sz w:val="24"/>
+          <w:szCs w:val="24"/>
+        </w:rPr>
+        <w:t xml:space="preserve">l análisis y la mejora de los procesos de negocios es una parte importante </w:t>
+      </w:r>
+      <w:r>
+        <w:rPr>
+          <w:rFonts w:ascii="Times New Roman" w:hAnsi="Times New Roman" w:cs="Times New Roman"/>
+          <w:sz w:val="24"/>
+          <w:szCs w:val="24"/>
+        </w:rPr>
+        <w:t xml:space="preserve">cuando nos estamos refiriendo a la </w:t>
+      </w:r>
+      <w:r>
+        <w:rPr>
+          <w:rFonts w:ascii="Times New Roman" w:hAnsi="Times New Roman" w:cs="Times New Roman"/>
+          <w:sz w:val="24"/>
+          <w:szCs w:val="24"/>
+        </w:rPr>
+        <w:t xml:space="preserve">gestión empresarial. </w:t>
+      </w:r>
+      <w:r>
+        <w:rPr>
+          <w:rFonts w:ascii="Times New Roman" w:hAnsi="Times New Roman" w:cs="Times New Roman"/>
+          <w:sz w:val="24"/>
+          <w:szCs w:val="24"/>
+        </w:rPr>
+        <w:t>Ya que por medio de la</w:t>
+      </w:r>
+      <w:r>
+        <w:rPr>
+          <w:rFonts w:ascii="Times New Roman" w:hAnsi="Times New Roman" w:cs="Times New Roman"/>
+          <w:sz w:val="24"/>
+          <w:szCs w:val="24"/>
+        </w:rPr>
+        <w:t xml:space="preserve"> </w:t>
+      </w:r>
+      <w:r>
+        <w:rPr>
+          <w:rFonts w:ascii="Times New Roman" w:hAnsi="Times New Roman" w:cs="Times New Roman"/>
+          <w:sz w:val="24"/>
+          <w:szCs w:val="24"/>
+        </w:rPr>
+        <w:t xml:space="preserve">optimización de los procesos de negocios </w:t>
+      </w:r>
+      <w:r>
+        <w:rPr>
+          <w:rFonts w:ascii="Times New Roman" w:hAnsi="Times New Roman" w:cs="Times New Roman"/>
+          <w:sz w:val="24"/>
+          <w:szCs w:val="24"/>
+        </w:rPr>
+        <w:t>se puede llegar a</w:t>
+      </w:r>
+      <w:r>
+        <w:rPr>
+          <w:rFonts w:ascii="Times New Roman" w:hAnsi="Times New Roman" w:cs="Times New Roman"/>
+          <w:sz w:val="24"/>
+          <w:szCs w:val="24"/>
+        </w:rPr>
+        <w:t xml:space="preserve"> mejorar la eficiencia, </w:t>
+      </w:r>
+      <w:r>
+        <w:rPr>
+          <w:rFonts w:ascii="Times New Roman" w:hAnsi="Times New Roman" w:cs="Times New Roman"/>
+          <w:sz w:val="24"/>
+          <w:szCs w:val="24"/>
+        </w:rPr>
+        <w:t xml:space="preserve">donde estaremos reduciendo los </w:t>
+      </w:r>
+      <w:r>
+        <w:rPr>
+          <w:rFonts w:ascii="Times New Roman" w:hAnsi="Times New Roman" w:cs="Times New Roman"/>
+          <w:sz w:val="24"/>
+          <w:szCs w:val="24"/>
+        </w:rPr>
+        <w:t xml:space="preserve">costos y </w:t>
+      </w:r>
+      <w:r>
+        <w:rPr>
+          <w:rFonts w:ascii="Times New Roman" w:hAnsi="Times New Roman" w:cs="Times New Roman"/>
+          <w:sz w:val="24"/>
+          <w:szCs w:val="24"/>
+        </w:rPr>
+        <w:t xml:space="preserve">a su vez </w:t>
+      </w:r>
+      <w:r>
+        <w:rPr>
+          <w:rFonts w:ascii="Times New Roman" w:hAnsi="Times New Roman" w:cs="Times New Roman"/>
+          <w:sz w:val="24"/>
+          <w:szCs w:val="24"/>
+        </w:rPr>
+        <w:t xml:space="preserve">aumentar la calidad de los productos o servicios </w:t>
+      </w:r>
+      <w:r>
+        <w:rPr>
+          <w:rFonts w:ascii="Times New Roman" w:hAnsi="Times New Roman" w:cs="Times New Roman"/>
+          <w:sz w:val="24"/>
+          <w:szCs w:val="24"/>
+        </w:rPr>
+        <w:t>que llegue a ofrecer dicha empresa</w:t>
+      </w:r>
+      <w:r>
+        <w:rPr>
+          <w:rFonts w:ascii="Times New Roman" w:hAnsi="Times New Roman" w:cs="Times New Roman"/>
+          <w:sz w:val="24"/>
+          <w:szCs w:val="24"/>
+        </w:rPr>
+        <w:t>.</w:t>
+      </w:r>
+    </w:p>
+    <w:p>
+      <w:pPr>
+        <w:pStyle w:val="Sinespaciado"/>
+        <w:jc w:val="both"/>
+        <w:rPr>
+          <w:rFonts w:ascii="Times New Roman" w:hAnsi="Times New Roman" w:cs="Times New Roman"/>
+          <w:sz w:val="24"/>
+          <w:szCs w:val="24"/>
+        </w:rPr>
+      </w:pPr>
+    </w:p>
+    <w:p>
+      <w:pPr>
+        <w:pStyle w:val="Sinespaciado"/>
+        <w:jc w:val="both"/>
+        <w:rPr>
+          <w:rFonts w:ascii="Times New Roman" w:hAnsi="Times New Roman" w:cs="Times New Roman"/>
+          <w:sz w:val="24"/>
+          <w:szCs w:val="24"/>
+        </w:rPr>
+      </w:pPr>
+      <w:r>
+        <w:rPr>
+          <w:rFonts w:ascii="Times New Roman" w:hAnsi="Times New Roman" w:cs="Times New Roman"/>
+          <w:b/>
+          <w:bCs/>
+          <w:sz w:val="24"/>
+          <w:szCs w:val="24"/>
+        </w:rPr>
+        <w:t>¿</w:t>
+      </w:r>
+      <w:r>
+        <w:rPr>
+          <w:b/>
+          <w:bCs/>
+        </w:rPr>
+        <w:t>Los</w:t>
+      </w:r>
+      <w:r>
+        <w:rPr>
+          <w:rFonts w:ascii="Times New Roman" w:hAnsi="Times New Roman" w:cs="Times New Roman"/>
+          <w:b/>
+          <w:bCs/>
+          <w:sz w:val="24"/>
+          <w:szCs w:val="24"/>
+        </w:rPr>
+        <w:t xml:space="preserve"> sistemas de información tienen un papel fundamental en el apoyo a los distintos grupos gerenciales de una empresa</w:t>
+      </w:r>
+      <w:r>
+        <w:rPr>
+          <w:rFonts w:ascii="Times New Roman" w:hAnsi="Times New Roman" w:cs="Times New Roman"/>
+          <w:b/>
+          <w:bCs/>
+          <w:sz w:val="24"/>
+          <w:szCs w:val="24"/>
+        </w:rPr>
+        <w:t>?</w:t>
+      </w:r>
+      <w:r>
+        <w:rPr>
+          <w:rFonts w:ascii="Times New Roman" w:hAnsi="Times New Roman" w:cs="Times New Roman"/>
+          <w:sz w:val="24"/>
+          <w:szCs w:val="24"/>
+        </w:rPr>
+        <w:t xml:space="preserve"> </w:t>
+      </w:r>
+      <w:r>
+        <w:rPr>
+          <w:rFonts w:ascii="Times New Roman" w:hAnsi="Times New Roman" w:cs="Times New Roman"/>
+          <w:sz w:val="24"/>
+          <w:szCs w:val="24"/>
+        </w:rPr>
+        <w:t xml:space="preserve">Los sistemas de información ayudan a la gerencia estratégica a definir la dirección de la empresa. Proporcionan información sobre los mercados, la competencia y los cambios en el entorno que pueden afectar la estrategia de la empresa. Además, los sistemas de información ayudan a identificar nuevas oportunidades de negocio y a evaluar el desempeño de la empresa </w:t>
+      </w:r>
+      <w:r>
+        <w:rPr>
+          <w:rFonts w:ascii="Times New Roman" w:hAnsi="Times New Roman" w:cs="Times New Roman"/>
+          <w:sz w:val="24"/>
+          <w:szCs w:val="24"/>
+        </w:rPr>
+        <w:t>en relación con</w:t>
+      </w:r>
+      <w:r>
+        <w:rPr>
+          <w:rFonts w:ascii="Times New Roman" w:hAnsi="Times New Roman" w:cs="Times New Roman"/>
+          <w:sz w:val="24"/>
+          <w:szCs w:val="24"/>
+        </w:rPr>
+        <w:t xml:space="preserve"> sus objetivos estratégicos.</w:t>
+      </w:r>
+      <w:r>
+        <w:rPr>
+          <w:rFonts w:ascii="Times New Roman" w:hAnsi="Times New Roman" w:cs="Times New Roman"/>
+          <w:sz w:val="24"/>
+          <w:szCs w:val="24"/>
+        </w:rPr>
+        <w:t xml:space="preserve"> Además de </w:t>
+      </w:r>
+      <w:r>
+        <w:rPr>
+          <w:rFonts w:ascii="Times New Roman" w:hAnsi="Times New Roman" w:cs="Times New Roman"/>
+          <w:sz w:val="24"/>
+          <w:szCs w:val="24"/>
+        </w:rPr>
+        <w:t>automatiza</w:t>
+      </w:r>
+      <w:r>
+        <w:rPr>
+          <w:rFonts w:ascii="Times New Roman" w:hAnsi="Times New Roman" w:cs="Times New Roman"/>
+          <w:sz w:val="24"/>
+          <w:szCs w:val="24"/>
+        </w:rPr>
+        <w:t>r</w:t>
+      </w:r>
+      <w:r>
+        <w:rPr>
+          <w:rFonts w:ascii="Times New Roman" w:hAnsi="Times New Roman" w:cs="Times New Roman"/>
+          <w:sz w:val="24"/>
+          <w:szCs w:val="24"/>
+        </w:rPr>
+        <w:t xml:space="preserve"> los procesos y reduc</w:t>
+      </w:r>
+      <w:r>
+        <w:rPr>
+          <w:rFonts w:ascii="Times New Roman" w:hAnsi="Times New Roman" w:cs="Times New Roman"/>
+          <w:sz w:val="24"/>
+          <w:szCs w:val="24"/>
+        </w:rPr>
+        <w:t>ir</w:t>
+      </w:r>
+      <w:r>
+        <w:rPr>
+          <w:rFonts w:ascii="Times New Roman" w:hAnsi="Times New Roman" w:cs="Times New Roman"/>
+          <w:sz w:val="24"/>
+          <w:szCs w:val="24"/>
+        </w:rPr>
+        <w:t xml:space="preserve"> el tiempo y los recursos necesarios para realizar las tareas, lo que aumenta</w:t>
+      </w:r>
+      <w:r>
+        <w:rPr>
+          <w:rFonts w:ascii="Times New Roman" w:hAnsi="Times New Roman" w:cs="Times New Roman"/>
+          <w:sz w:val="24"/>
+          <w:szCs w:val="24"/>
+        </w:rPr>
+        <w:t xml:space="preserve"> en gran escala</w:t>
+      </w:r>
+      <w:r>
+        <w:rPr>
+          <w:rFonts w:ascii="Times New Roman" w:hAnsi="Times New Roman" w:cs="Times New Roman"/>
+          <w:sz w:val="24"/>
+          <w:szCs w:val="24"/>
+        </w:rPr>
+        <w:t xml:space="preserve"> la eficiencia y la productividad</w:t>
+      </w:r>
+      <w:r>
+        <w:rPr>
+          <w:rFonts w:ascii="Times New Roman" w:hAnsi="Times New Roman" w:cs="Times New Roman"/>
+          <w:sz w:val="24"/>
+          <w:szCs w:val="24"/>
+        </w:rPr>
+        <w:t xml:space="preserve"> de la empresa.</w:t>
+      </w:r>
+    </w:p>
+    <w:p>
+      <w:pPr>
+        <w:pStyle w:val="Sinespaciado"/>
+        <w:jc w:val="both"/>
+        <w:rPr>
+          <w:rFonts w:ascii="Times New Roman" w:hAnsi="Times New Roman" w:cs="Times New Roman"/>
+          <w:sz w:val="24"/>
+          <w:szCs w:val="24"/>
+        </w:rPr>
+      </w:pPr>
+      <w:r>
+        <w:rPr>
+          <w:rFonts w:ascii="Times New Roman" w:hAnsi="Times New Roman" w:cs="Times New Roman"/>
+          <w:b/>
+          <w:bCs/>
+          <w:sz w:val="24"/>
+          <w:szCs w:val="24"/>
+        </w:rPr>
+        <w:t>L</w:t>
+      </w:r>
+      <w:r>
+        <w:rPr>
+          <w:rFonts w:ascii="Times New Roman" w:hAnsi="Times New Roman" w:cs="Times New Roman"/>
+          <w:b/>
+          <w:bCs/>
+          <w:sz w:val="24"/>
+          <w:szCs w:val="24"/>
+        </w:rPr>
+        <w:t>os sistemas para la colaboración y los negocios sociales</w:t>
+      </w:r>
+      <w:r>
+        <w:rPr>
+          <w:rFonts w:ascii="Times New Roman" w:hAnsi="Times New Roman" w:cs="Times New Roman"/>
+          <w:b/>
+          <w:bCs/>
+          <w:sz w:val="24"/>
+          <w:szCs w:val="24"/>
+        </w:rPr>
+        <w:t>,</w:t>
+      </w:r>
+      <w:r>
+        <w:rPr>
+          <w:rFonts w:ascii="Times New Roman" w:hAnsi="Times New Roman" w:cs="Times New Roman"/>
+          <w:sz w:val="24"/>
+          <w:szCs w:val="24"/>
+        </w:rPr>
+        <w:t xml:space="preserve"> eso hace que</w:t>
+      </w:r>
+      <w:r>
+        <w:rPr>
+          <w:rFonts w:ascii="Times New Roman" w:hAnsi="Times New Roman" w:cs="Times New Roman"/>
+          <w:sz w:val="24"/>
+          <w:szCs w:val="24"/>
+        </w:rPr>
+        <w:t xml:space="preserve"> la colaboración y los negocios sociales son importantes porque permiten a los equipos de trabajo y a las empresas trabajar de manera más eficiente y efectiva en un entorno cada vez más conectado y colaborativo. Estos sistemas facilitan la comunicación, la colaboración y la gestión de proyectos, lo que a su vez ayuda a mejorar la productividad, reducir costos y aumentar la innovación.</w:t>
+      </w:r>
+    </w:p>
+    <w:p>
+      <w:pPr>
+        <w:pStyle w:val="Sinespaciado"/>
+        <w:jc w:val="both"/>
+        <w:rPr>
+          <w:rFonts w:ascii="Times New Roman" w:hAnsi="Times New Roman" w:cs="Times New Roman"/>
+          <w:sz w:val="24"/>
+          <w:szCs w:val="24"/>
+        </w:rPr>
+      </w:pPr>
+    </w:p>
+    <w:p>
+      <w:pPr>
+        <w:pStyle w:val="Sinespaciado"/>
+        <w:jc w:val="both"/>
+        <w:rPr>
+          <w:rFonts w:ascii="Times New Roman" w:hAnsi="Times New Roman" w:cs="Times New Roman"/>
+          <w:sz w:val="24"/>
+          <w:szCs w:val="24"/>
+        </w:rPr>
+      </w:pPr>
+      <w:r>
+        <w:rPr>
+          <w:rFonts w:ascii="Times New Roman" w:hAnsi="Times New Roman" w:cs="Times New Roman"/>
+          <w:sz w:val="24"/>
+          <w:szCs w:val="24"/>
+        </w:rPr>
+        <w:t xml:space="preserve">Hablando sobre el tema de </w:t>
+      </w:r>
+      <w:r>
+        <w:rPr>
+          <w:rFonts w:ascii="Times New Roman" w:hAnsi="Times New Roman" w:cs="Times New Roman"/>
+          <w:b/>
+          <w:bCs/>
+          <w:sz w:val="24"/>
+          <w:szCs w:val="24"/>
+        </w:rPr>
+        <w:t>r</w:t>
+      </w:r>
+      <w:r>
+        <w:rPr>
+          <w:rFonts w:ascii="Times New Roman" w:hAnsi="Times New Roman" w:cs="Times New Roman"/>
+          <w:b/>
+          <w:bCs/>
+          <w:sz w:val="24"/>
+          <w:szCs w:val="24"/>
+        </w:rPr>
+        <w:t xml:space="preserve">edes sociales </w:t>
+      </w:r>
+      <w:r>
+        <w:rPr>
+          <w:rFonts w:ascii="Times New Roman" w:hAnsi="Times New Roman" w:cs="Times New Roman"/>
+          <w:b/>
+          <w:bCs/>
+          <w:sz w:val="24"/>
+          <w:szCs w:val="24"/>
+        </w:rPr>
+        <w:t xml:space="preserve">con respecto a la </w:t>
+      </w:r>
+      <w:r>
+        <w:rPr>
+          <w:rFonts w:ascii="Times New Roman" w:hAnsi="Times New Roman" w:cs="Times New Roman"/>
+          <w:b/>
+          <w:bCs/>
+          <w:sz w:val="24"/>
+          <w:szCs w:val="24"/>
+        </w:rPr>
+        <w:t>empresa</w:t>
+      </w:r>
+      <w:r>
+        <w:rPr>
+          <w:rFonts w:ascii="Times New Roman" w:hAnsi="Times New Roman" w:cs="Times New Roman"/>
+          <w:b/>
+          <w:bCs/>
+          <w:sz w:val="24"/>
+          <w:szCs w:val="24"/>
+        </w:rPr>
+        <w:t>,</w:t>
+      </w:r>
+      <w:r>
+        <w:rPr>
+          <w:rFonts w:ascii="Times New Roman" w:hAnsi="Times New Roman" w:cs="Times New Roman"/>
+          <w:sz w:val="24"/>
+          <w:szCs w:val="24"/>
+        </w:rPr>
+        <w:t xml:space="preserve"> </w:t>
+      </w:r>
+      <w:r>
+        <w:rPr>
+          <w:rFonts w:ascii="Times New Roman" w:hAnsi="Times New Roman" w:cs="Times New Roman"/>
+          <w:sz w:val="24"/>
+          <w:szCs w:val="24"/>
+        </w:rPr>
+        <w:t>las podemos describir como las</w:t>
+      </w:r>
+      <w:r>
+        <w:rPr>
+          <w:rFonts w:ascii="Times New Roman" w:hAnsi="Times New Roman" w:cs="Times New Roman"/>
+          <w:sz w:val="24"/>
+          <w:szCs w:val="24"/>
+        </w:rPr>
+        <w:t xml:space="preserve"> plataformas que permiten a los empleados colaborar</w:t>
+      </w:r>
+      <w:r>
+        <w:rPr>
+          <w:rFonts w:ascii="Times New Roman" w:hAnsi="Times New Roman" w:cs="Times New Roman"/>
+          <w:sz w:val="24"/>
+          <w:szCs w:val="24"/>
+        </w:rPr>
+        <w:t>, como también</w:t>
+      </w:r>
+      <w:r>
+        <w:rPr>
+          <w:rFonts w:ascii="Times New Roman" w:hAnsi="Times New Roman" w:cs="Times New Roman"/>
+          <w:sz w:val="24"/>
+          <w:szCs w:val="24"/>
+        </w:rPr>
+        <w:t xml:space="preserve"> compartir información de </w:t>
+      </w:r>
+      <w:r>
+        <w:rPr>
+          <w:rFonts w:ascii="Times New Roman" w:hAnsi="Times New Roman" w:cs="Times New Roman"/>
+          <w:sz w:val="24"/>
+          <w:szCs w:val="24"/>
+        </w:rPr>
+        <w:t xml:space="preserve">una </w:t>
+      </w:r>
+      <w:r>
+        <w:rPr>
+          <w:rFonts w:ascii="Times New Roman" w:hAnsi="Times New Roman" w:cs="Times New Roman"/>
+          <w:sz w:val="24"/>
+          <w:szCs w:val="24"/>
+        </w:rPr>
+        <w:t>manera similar a como lo</w:t>
+      </w:r>
+      <w:r>
+        <w:rPr>
+          <w:rFonts w:ascii="Times New Roman" w:hAnsi="Times New Roman" w:cs="Times New Roman"/>
+          <w:sz w:val="24"/>
+          <w:szCs w:val="24"/>
+        </w:rPr>
+        <w:t xml:space="preserve"> estuvieran haciendo</w:t>
+      </w:r>
+      <w:r>
+        <w:rPr>
+          <w:rFonts w:ascii="Times New Roman" w:hAnsi="Times New Roman" w:cs="Times New Roman"/>
+          <w:sz w:val="24"/>
+          <w:szCs w:val="24"/>
+        </w:rPr>
+        <w:t xml:space="preserve"> en las</w:t>
+      </w:r>
+      <w:r>
+        <w:rPr>
+          <w:rFonts w:ascii="Times New Roman" w:hAnsi="Times New Roman" w:cs="Times New Roman"/>
+          <w:sz w:val="24"/>
+          <w:szCs w:val="24"/>
+        </w:rPr>
+        <w:t xml:space="preserve"> redes sociales </w:t>
+      </w:r>
+      <w:r>
+        <w:rPr>
+          <w:rFonts w:ascii="Times New Roman" w:hAnsi="Times New Roman" w:cs="Times New Roman"/>
+          <w:sz w:val="24"/>
+          <w:szCs w:val="24"/>
+        </w:rPr>
+        <w:t xml:space="preserve">de carácter </w:t>
+      </w:r>
+      <w:r>
+        <w:rPr>
+          <w:rFonts w:ascii="Times New Roman" w:hAnsi="Times New Roman" w:cs="Times New Roman"/>
+          <w:sz w:val="24"/>
+          <w:szCs w:val="24"/>
+        </w:rPr>
+        <w:t xml:space="preserve">públicas. </w:t>
+      </w:r>
+      <w:r>
+        <w:rPr>
+          <w:rFonts w:ascii="Times New Roman" w:hAnsi="Times New Roman" w:cs="Times New Roman"/>
+          <w:sz w:val="24"/>
+          <w:szCs w:val="24"/>
+        </w:rPr>
+        <w:t xml:space="preserve">Por lo </w:t>
+      </w:r>
+      <w:r>
+        <w:rPr>
+          <w:rFonts w:ascii="Times New Roman" w:hAnsi="Times New Roman" w:cs="Times New Roman"/>
+          <w:sz w:val="24"/>
+          <w:szCs w:val="24"/>
+        </w:rPr>
+        <w:t>tanto,</w:t>
+      </w:r>
+      <w:r>
+        <w:rPr>
+          <w:rFonts w:ascii="Times New Roman" w:hAnsi="Times New Roman" w:cs="Times New Roman"/>
+          <w:sz w:val="24"/>
+          <w:szCs w:val="24"/>
+        </w:rPr>
+        <w:t xml:space="preserve"> los negocios sociales</w:t>
+      </w:r>
+      <w:r>
+        <w:rPr>
+          <w:rFonts w:ascii="Times New Roman" w:hAnsi="Times New Roman" w:cs="Times New Roman"/>
+          <w:sz w:val="24"/>
+          <w:szCs w:val="24"/>
+        </w:rPr>
+        <w:t xml:space="preserve"> pueden incluir funciones como la mensajería instantánea, los perfiles de usuario, los grupos de discusión y las herramientas de colaboración en tiempo real</w:t>
+      </w:r>
+      <w:r>
+        <w:rPr>
+          <w:rFonts w:ascii="Times New Roman" w:hAnsi="Times New Roman" w:cs="Times New Roman"/>
+          <w:sz w:val="24"/>
+          <w:szCs w:val="24"/>
+        </w:rPr>
+        <w:t xml:space="preserve"> con tal de obtener información que pueda ser beneficiosa para la empresa.</w:t>
+      </w:r>
+    </w:p>
+    <w:p>
+      <w:pPr>
+        <w:pStyle w:val="Sinespaciado"/>
+        <w:jc w:val="both"/>
+        <w:rPr>
+          <w:rFonts w:ascii="Times New Roman" w:hAnsi="Times New Roman" w:cs="Times New Roman"/>
+          <w:sz w:val="24"/>
+          <w:szCs w:val="24"/>
+        </w:rPr>
+      </w:pPr>
+    </w:p>
+    <w:p>
+      <w:pPr>
+        <w:pStyle w:val="Sinespaciado"/>
+        <w:jc w:val="both"/>
+        <w:rPr>
+          <w:rFonts w:ascii="Times New Roman" w:hAnsi="Times New Roman" w:cs="Times New Roman"/>
+          <w:sz w:val="24"/>
+          <w:szCs w:val="24"/>
+        </w:rPr>
+      </w:pPr>
+      <w:r>
+        <w:rPr>
+          <w:rFonts w:ascii="Times New Roman" w:hAnsi="Times New Roman" w:cs="Times New Roman"/>
+          <w:sz w:val="24"/>
+          <w:szCs w:val="24"/>
+        </w:rPr>
+        <w:t xml:space="preserve">Con respecto a la </w:t>
+      </w:r>
+      <w:r>
+        <w:rPr>
+          <w:rFonts w:ascii="Times New Roman" w:hAnsi="Times New Roman" w:cs="Times New Roman"/>
+          <w:b/>
+          <w:bCs/>
+          <w:sz w:val="24"/>
+          <w:szCs w:val="24"/>
+        </w:rPr>
+        <w:t>organización de la función de sistemas de información,</w:t>
+      </w:r>
+      <w:r>
+        <w:rPr>
+          <w:rFonts w:ascii="Times New Roman" w:hAnsi="Times New Roman" w:cs="Times New Roman"/>
+          <w:sz w:val="24"/>
+          <w:szCs w:val="24"/>
+        </w:rPr>
+        <w:t xml:space="preserve"> esta </w:t>
+      </w:r>
+      <w:r>
+        <w:rPr>
+          <w:rFonts w:ascii="Times New Roman" w:hAnsi="Times New Roman" w:cs="Times New Roman"/>
+          <w:sz w:val="24"/>
+          <w:szCs w:val="24"/>
+        </w:rPr>
+        <w:t>involucra la gestión de recursos humanos</w:t>
+      </w:r>
+      <w:r>
+        <w:rPr>
+          <w:rFonts w:ascii="Times New Roman" w:hAnsi="Times New Roman" w:cs="Times New Roman"/>
+          <w:sz w:val="24"/>
+          <w:szCs w:val="24"/>
+        </w:rPr>
+        <w:t xml:space="preserve">, además de poder identificar </w:t>
+      </w:r>
+      <w:r>
+        <w:rPr>
+          <w:rFonts w:ascii="Times New Roman" w:hAnsi="Times New Roman" w:cs="Times New Roman"/>
+          <w:sz w:val="24"/>
+          <w:szCs w:val="24"/>
+        </w:rPr>
+        <w:t xml:space="preserve">las habilidades necesarias para manejar los sistemas de la empresa. Esto </w:t>
+      </w:r>
+      <w:r>
+        <w:rPr>
+          <w:rFonts w:ascii="Times New Roman" w:hAnsi="Times New Roman" w:cs="Times New Roman"/>
+          <w:sz w:val="24"/>
+          <w:szCs w:val="24"/>
+        </w:rPr>
+        <w:t xml:space="preserve">va a </w:t>
+      </w:r>
+      <w:r>
+        <w:rPr>
+          <w:rFonts w:ascii="Times New Roman" w:hAnsi="Times New Roman" w:cs="Times New Roman"/>
+          <w:sz w:val="24"/>
+          <w:szCs w:val="24"/>
+        </w:rPr>
+        <w:t>inclu</w:t>
+      </w:r>
+      <w:r>
+        <w:rPr>
+          <w:rFonts w:ascii="Times New Roman" w:hAnsi="Times New Roman" w:cs="Times New Roman"/>
+          <w:sz w:val="24"/>
+          <w:szCs w:val="24"/>
+        </w:rPr>
+        <w:t>ir lo que es</w:t>
+      </w:r>
+      <w:r>
+        <w:rPr>
+          <w:rFonts w:ascii="Times New Roman" w:hAnsi="Times New Roman" w:cs="Times New Roman"/>
+          <w:sz w:val="24"/>
+          <w:szCs w:val="24"/>
+        </w:rPr>
+        <w:t xml:space="preserve"> la contratación de personal </w:t>
+      </w:r>
+      <w:r>
+        <w:rPr>
+          <w:rFonts w:ascii="Times New Roman" w:hAnsi="Times New Roman" w:cs="Times New Roman"/>
+          <w:sz w:val="24"/>
+          <w:szCs w:val="24"/>
+        </w:rPr>
+        <w:lastRenderedPageBreak/>
+        <w:t>adecuado que contenga las</w:t>
+      </w:r>
+      <w:r>
+        <w:rPr>
+          <w:rFonts w:ascii="Times New Roman" w:hAnsi="Times New Roman" w:cs="Times New Roman"/>
+          <w:sz w:val="24"/>
+          <w:szCs w:val="24"/>
+        </w:rPr>
+        <w:t xml:space="preserve"> habilidades técnicas y de gestión, </w:t>
+      </w:r>
+      <w:r>
+        <w:rPr>
+          <w:rFonts w:ascii="Times New Roman" w:hAnsi="Times New Roman" w:cs="Times New Roman"/>
+          <w:sz w:val="24"/>
+          <w:szCs w:val="24"/>
+        </w:rPr>
+        <w:t>como también</w:t>
+      </w:r>
+      <w:r>
+        <w:rPr>
+          <w:rFonts w:ascii="Times New Roman" w:hAnsi="Times New Roman" w:cs="Times New Roman"/>
+          <w:sz w:val="24"/>
+          <w:szCs w:val="24"/>
+        </w:rPr>
+        <w:t xml:space="preserve"> el desarrollo de programas de capacitación para mejorar la comprensión y el uso de los sistemas.</w:t>
+      </w:r>
+    </w:p>
+    <w:p>
+      <w:pPr>
+        <w:pStyle w:val="Sinespaciado"/>
+        <w:jc w:val="both"/>
+        <w:rPr>
+          <w:rFonts w:ascii="Times New Roman" w:hAnsi="Times New Roman" w:cs="Times New Roman"/>
+          <w:sz w:val="24"/>
+          <w:szCs w:val="24"/>
+        </w:rPr>
+      </w:pPr>
+    </w:p>
+    <w:p>
+      <w:pPr>
+        <w:pStyle w:val="Sinespaciado"/>
         <w:numPr>
           <w:ilvl w:val="0"/>
           <w:numId w:val="1"/>
@@ -241,6 +1513,30 @@
     <w:p>
       <w:pPr>
         <w:pStyle w:val="Sinespaciado"/>
+        <w:rPr>
+          <w:rFonts w:ascii="Times New Roman" w:hAnsi="Times New Roman" w:cs="Times New Roman"/>
+          <w:b/>
+          <w:bCs/>
+          <w:sz w:val="24"/>
+          <w:szCs w:val="24"/>
+        </w:rPr>
+      </w:pPr>
+    </w:p>
+    <w:p>
+      <w:pPr>
+        <w:pStyle w:val="Sinespaciado"/>
+        <w:rPr>
+          <w:rFonts w:ascii="Times New Roman" w:hAnsi="Times New Roman" w:cs="Times New Roman"/>
+          <w:b/>
+          <w:bCs/>
+          <w:sz w:val="24"/>
+          <w:szCs w:val="24"/>
+        </w:rPr>
+      </w:pPr>
+    </w:p>
+    <w:p>
+      <w:pPr>
+        <w:pStyle w:val="Sinespaciado"/>
         <w:numPr>
           <w:ilvl w:val="0"/>
           <w:numId w:val="1"/>
@@ -264,6 +1560,252 @@
         </w:rPr>
         <w:t>Conclusiones</w:t>
       </w:r>
+    </w:p>
+    <w:p>
+      <w:pPr>
+        <w:pStyle w:val="Sinespaciado"/>
+        <w:jc w:val="both"/>
+        <w:rPr>
+          <w:rFonts w:ascii="Times New Roman" w:hAnsi="Times New Roman" w:cs="Times New Roman"/>
+          <w:sz w:val="24"/>
+          <w:szCs w:val="24"/>
+        </w:rPr>
+      </w:pPr>
+      <w:r>
+        <w:rPr>
+          <w:rFonts w:ascii="Times New Roman" w:hAnsi="Times New Roman" w:cs="Times New Roman"/>
+          <w:sz w:val="24"/>
+          <w:szCs w:val="24"/>
+        </w:rPr>
+        <w:t>L</w:t>
+      </w:r>
+      <w:r>
+        <w:rPr>
+          <w:rFonts w:ascii="Times New Roman" w:hAnsi="Times New Roman" w:cs="Times New Roman"/>
+          <w:sz w:val="24"/>
+          <w:szCs w:val="24"/>
+        </w:rPr>
+        <w:t xml:space="preserve">os sistemas de información son fundamentales para el funcionamiento de </w:t>
+      </w:r>
+      <w:r>
+        <w:rPr>
+          <w:rFonts w:ascii="Times New Roman" w:hAnsi="Times New Roman" w:cs="Times New Roman"/>
+          <w:sz w:val="24"/>
+          <w:szCs w:val="24"/>
+        </w:rPr>
+        <w:t>una</w:t>
+      </w:r>
+      <w:r>
+        <w:rPr>
+          <w:rFonts w:ascii="Times New Roman" w:hAnsi="Times New Roman" w:cs="Times New Roman"/>
+          <w:sz w:val="24"/>
+          <w:szCs w:val="24"/>
+        </w:rPr>
+        <w:t xml:space="preserve"> empresa y </w:t>
+      </w:r>
+      <w:r>
+        <w:rPr>
+          <w:rFonts w:ascii="Times New Roman" w:hAnsi="Times New Roman" w:cs="Times New Roman"/>
+          <w:sz w:val="24"/>
+          <w:szCs w:val="24"/>
+        </w:rPr>
+        <w:t xml:space="preserve">así </w:t>
+      </w:r>
+      <w:r>
+        <w:rPr>
+          <w:rFonts w:ascii="Times New Roman" w:hAnsi="Times New Roman" w:cs="Times New Roman"/>
+          <w:sz w:val="24"/>
+          <w:szCs w:val="24"/>
+        </w:rPr>
+        <w:t xml:space="preserve">mejorar </w:t>
+      </w:r>
+      <w:r>
+        <w:rPr>
+          <w:rFonts w:ascii="Times New Roman" w:hAnsi="Times New Roman" w:cs="Times New Roman"/>
+          <w:sz w:val="24"/>
+          <w:szCs w:val="24"/>
+        </w:rPr>
+        <w:t xml:space="preserve">lo que es su </w:t>
+      </w:r>
+      <w:r>
+        <w:rPr>
+          <w:rFonts w:ascii="Times New Roman" w:hAnsi="Times New Roman" w:cs="Times New Roman"/>
+          <w:sz w:val="24"/>
+          <w:szCs w:val="24"/>
+        </w:rPr>
+        <w:t xml:space="preserve">desempeño. </w:t>
+      </w:r>
+      <w:r>
+        <w:rPr>
+          <w:rFonts w:ascii="Times New Roman" w:hAnsi="Times New Roman" w:cs="Times New Roman"/>
+          <w:sz w:val="24"/>
+          <w:szCs w:val="24"/>
+        </w:rPr>
+        <w:t>Donde dichos</w:t>
+      </w:r>
+      <w:r>
+        <w:rPr>
+          <w:rFonts w:ascii="Times New Roman" w:hAnsi="Times New Roman" w:cs="Times New Roman"/>
+          <w:sz w:val="24"/>
+          <w:szCs w:val="24"/>
+        </w:rPr>
+        <w:t xml:space="preserve"> sistemas </w:t>
+      </w:r>
+      <w:r>
+        <w:rPr>
+          <w:rFonts w:ascii="Times New Roman" w:hAnsi="Times New Roman" w:cs="Times New Roman"/>
+          <w:sz w:val="24"/>
+          <w:szCs w:val="24"/>
+        </w:rPr>
+        <w:t xml:space="preserve">nos van a </w:t>
+      </w:r>
+      <w:r>
+        <w:rPr>
+          <w:rFonts w:ascii="Times New Roman" w:hAnsi="Times New Roman" w:cs="Times New Roman"/>
+          <w:sz w:val="24"/>
+          <w:szCs w:val="24"/>
+        </w:rPr>
+        <w:t>proporciona</w:t>
+      </w:r>
+      <w:r>
+        <w:rPr>
+          <w:rFonts w:ascii="Times New Roman" w:hAnsi="Times New Roman" w:cs="Times New Roman"/>
+          <w:sz w:val="24"/>
+          <w:szCs w:val="24"/>
+        </w:rPr>
+        <w:t>r</w:t>
+      </w:r>
+      <w:r>
+        <w:rPr>
+          <w:rFonts w:ascii="Times New Roman" w:hAnsi="Times New Roman" w:cs="Times New Roman"/>
+          <w:sz w:val="24"/>
+          <w:szCs w:val="24"/>
+        </w:rPr>
+        <w:t xml:space="preserve"> información </w:t>
+      </w:r>
+      <w:r>
+        <w:rPr>
+          <w:rFonts w:ascii="Times New Roman" w:hAnsi="Times New Roman" w:cs="Times New Roman"/>
+          <w:sz w:val="24"/>
+          <w:szCs w:val="24"/>
+        </w:rPr>
+        <w:t xml:space="preserve">relevante y </w:t>
+      </w:r>
+      <w:r>
+        <w:rPr>
+          <w:rFonts w:ascii="Times New Roman" w:hAnsi="Times New Roman" w:cs="Times New Roman"/>
+          <w:sz w:val="24"/>
+          <w:szCs w:val="24"/>
+        </w:rPr>
+        <w:t xml:space="preserve">precisa </w:t>
+      </w:r>
+      <w:r>
+        <w:rPr>
+          <w:rFonts w:ascii="Times New Roman" w:hAnsi="Times New Roman" w:cs="Times New Roman"/>
+          <w:sz w:val="24"/>
+          <w:szCs w:val="24"/>
+        </w:rPr>
+        <w:t>haciendo todo esto</w:t>
+      </w:r>
+      <w:r>
+        <w:rPr>
+          <w:rFonts w:ascii="Times New Roman" w:hAnsi="Times New Roman" w:cs="Times New Roman"/>
+          <w:sz w:val="24"/>
+          <w:szCs w:val="24"/>
+        </w:rPr>
+        <w:t xml:space="preserve"> en tiempo real, lo que ayuda</w:t>
+      </w:r>
+      <w:r>
+        <w:rPr>
+          <w:rFonts w:ascii="Times New Roman" w:hAnsi="Times New Roman" w:cs="Times New Roman"/>
+          <w:sz w:val="24"/>
+          <w:szCs w:val="24"/>
+        </w:rPr>
+        <w:t>ra</w:t>
+      </w:r>
+      <w:r>
+        <w:rPr>
+          <w:rFonts w:ascii="Times New Roman" w:hAnsi="Times New Roman" w:cs="Times New Roman"/>
+          <w:sz w:val="24"/>
+          <w:szCs w:val="24"/>
+        </w:rPr>
+        <w:t xml:space="preserve"> a los gerentes a tomar decisiones más informadas y precisas, lo que</w:t>
+      </w:r>
+      <w:r>
+        <w:rPr>
+          <w:rFonts w:ascii="Times New Roman" w:hAnsi="Times New Roman" w:cs="Times New Roman"/>
+          <w:sz w:val="24"/>
+          <w:szCs w:val="24"/>
+        </w:rPr>
+        <w:t xml:space="preserve"> ayudara a mejorar</w:t>
+      </w:r>
+      <w:r>
+        <w:rPr>
+          <w:rFonts w:ascii="Times New Roman" w:hAnsi="Times New Roman" w:cs="Times New Roman"/>
+          <w:sz w:val="24"/>
+          <w:szCs w:val="24"/>
+        </w:rPr>
+        <w:t xml:space="preserve"> </w:t>
+      </w:r>
+      <w:r>
+        <w:rPr>
+          <w:rFonts w:ascii="Times New Roman" w:hAnsi="Times New Roman" w:cs="Times New Roman"/>
+          <w:sz w:val="24"/>
+          <w:szCs w:val="24"/>
+        </w:rPr>
+        <w:t xml:space="preserve">y </w:t>
+      </w:r>
+      <w:r>
+        <w:rPr>
+          <w:rFonts w:ascii="Times New Roman" w:hAnsi="Times New Roman" w:cs="Times New Roman"/>
+          <w:sz w:val="24"/>
+          <w:szCs w:val="24"/>
+        </w:rPr>
+        <w:t>aumenta</w:t>
+      </w:r>
+      <w:r>
+        <w:rPr>
+          <w:rFonts w:ascii="Times New Roman" w:hAnsi="Times New Roman" w:cs="Times New Roman"/>
+          <w:sz w:val="24"/>
+          <w:szCs w:val="24"/>
+        </w:rPr>
+        <w:t>r</w:t>
+      </w:r>
+      <w:r>
+        <w:rPr>
+          <w:rFonts w:ascii="Times New Roman" w:hAnsi="Times New Roman" w:cs="Times New Roman"/>
+          <w:sz w:val="24"/>
+          <w:szCs w:val="24"/>
+        </w:rPr>
+        <w:t xml:space="preserve"> la eficiencia, la efectividad y la calidad de la empresa</w:t>
+      </w:r>
+      <w:r>
+        <w:rPr>
+          <w:rFonts w:ascii="Times New Roman" w:hAnsi="Times New Roman" w:cs="Times New Roman"/>
+          <w:sz w:val="24"/>
+          <w:szCs w:val="24"/>
+        </w:rPr>
+        <w:t xml:space="preserve"> respecto a las demás</w:t>
+      </w:r>
+      <w:r>
+        <w:rPr>
+          <w:rFonts w:ascii="Times New Roman" w:hAnsi="Times New Roman" w:cs="Times New Roman"/>
+          <w:sz w:val="24"/>
+          <w:szCs w:val="24"/>
+        </w:rPr>
+        <w:t>.</w:t>
+      </w:r>
+    </w:p>
+    <w:p>
+      <w:pPr>
+        <w:pStyle w:val="Sinespaciado"/>
+        <w:jc w:val="both"/>
+        <w:rPr>
+          <w:rFonts w:ascii="Times New Roman" w:hAnsi="Times New Roman" w:cs="Times New Roman"/>
+          <w:sz w:val="24"/>
+          <w:szCs w:val="24"/>
+        </w:rPr>
+      </w:pPr>
     </w:p>
     <w:p>
       <w:pPr>

</xml_diff>